<commit_message>
update ghi nhớ git
</commit_message>
<xml_diff>
--- a/ghi nhớ github.docx
+++ b/ghi nhớ github.docx
@@ -1299,80 +1299,140 @@
         </w:rPr>
         <w:t>Nếu muốn backup commit nào thì copy id của commit đó</w:t>
       </w:r>
+    </w:p>
+    <w:p>
+      <w:pPr>
+        <w:numPr>
+          <w:ilvl w:val="0"/>
+          <w:numId w:val="0"/>
+        </w:numPr>
+        <w:ind w:leftChars="0"/>
+        <w:rPr>
+          <w:rFonts w:hint="default"/>
+          <w:lang w:val="en-US"/>
+        </w:rPr>
+      </w:pPr>
+      <w:r>
+        <w:rPr>
+          <w:rFonts w:hint="default"/>
+          <w:lang w:val="en-US"/>
+        </w:rPr>
+        <w:t>Sau đó gõ: git revert (paste id của commit đó ) rồi enter</w:t>
+      </w:r>
+    </w:p>
+    <w:p>
+      <w:pPr>
+        <w:numPr>
+          <w:ilvl w:val="0"/>
+          <w:numId w:val="0"/>
+        </w:numPr>
+        <w:ind w:leftChars="0"/>
+        <w:rPr>
+          <w:rFonts w:hint="default"/>
+          <w:lang w:val="en-US"/>
+        </w:rPr>
+      </w:pPr>
+    </w:p>
+    <w:p>
+      <w:pPr>
+        <w:numPr>
+          <w:ilvl w:val="0"/>
+          <w:numId w:val="0"/>
+        </w:numPr>
+        <w:ind w:leftChars="0"/>
+        <w:rPr>
+          <w:rFonts w:hint="default"/>
+          <w:lang w:val="en-US"/>
+        </w:rPr>
+      </w:pPr>
+      <w:r>
+        <w:rPr>
+          <w:rFonts w:hint="default"/>
+          <w:lang w:val="en-US"/>
+        </w:rPr>
+        <w:t xml:space="preserve">Tiếp theo khi đã revert muốn dừng revert thì  gõ : nú shift  +  :  +  q rồi enter </w:t>
+      </w:r>
+    </w:p>
+    <w:p>
+      <w:pPr>
+        <w:numPr>
+          <w:ilvl w:val="0"/>
+          <w:numId w:val="0"/>
+        </w:numPr>
+        <w:ind w:leftChars="0"/>
+        <w:rPr>
+          <w:rFonts w:hint="default"/>
+          <w:lang w:val="en-US"/>
+        </w:rPr>
+      </w:pPr>
+      <w:r>
+        <w:rPr>
+          <w:rFonts w:hint="default"/>
+          <w:lang w:val="en-US"/>
+        </w:rPr>
+        <w:t xml:space="preserve">Tiếp theo kt </w:t>
+      </w:r>
+    </w:p>
+    <w:p>
+      <w:pPr>
+        <w:numPr>
+          <w:ilvl w:val="0"/>
+          <w:numId w:val="0"/>
+        </w:numPr>
+        <w:ind w:leftChars="0"/>
+        <w:rPr>
+          <w:rFonts w:hint="default"/>
+          <w:lang w:val="en-US"/>
+        </w:rPr>
+      </w:pPr>
+      <w:r>
+        <w:rPr>
+          <w:rFonts w:hint="default"/>
+          <w:lang w:val="en-US"/>
+        </w:rPr>
+        <w:t>Sau đó đẩy lên git gõ : git push</w:t>
+      </w:r>
+    </w:p>
+    <w:p>
+      <w:pPr>
+        <w:numPr>
+          <w:ilvl w:val="0"/>
+          <w:numId w:val="0"/>
+        </w:numPr>
+        <w:ind w:leftChars="0"/>
+        <w:rPr>
+          <w:rFonts w:hint="default"/>
+          <w:lang w:val="en-US"/>
+        </w:rPr>
+      </w:pPr>
+    </w:p>
+    <w:p>
+      <w:pPr>
+        <w:numPr>
+          <w:ilvl w:val="0"/>
+          <w:numId w:val="0"/>
+        </w:numPr>
+        <w:ind w:leftChars="0"/>
+        <w:rPr>
+          <w:rFonts w:hint="default"/>
+          <w:lang w:val="en-US"/>
+        </w:rPr>
+      </w:pPr>
+      <w:r>
+        <w:rPr>
+          <w:rFonts w:hint="default"/>
+          <w:lang w:val="en-US"/>
+        </w:rPr>
+        <w:t>Nếu muốn kéo về làm tiếp thì gõ : git pull</w:t>
+      </w:r>
       <w:bookmarkStart w:id="0" w:name="_GoBack"/>
       <w:bookmarkEnd w:id="0"/>
-    </w:p>
-    <w:p>
-      <w:pPr>
-        <w:numPr>
-          <w:ilvl w:val="0"/>
-          <w:numId w:val="0"/>
-        </w:numPr>
-        <w:ind w:leftChars="0"/>
-        <w:rPr>
-          <w:rFonts w:hint="default"/>
-          <w:lang w:val="en-US"/>
-        </w:rPr>
-      </w:pPr>
-      <w:r>
-        <w:rPr>
-          <w:rFonts w:hint="default"/>
-          <w:lang w:val="en-US"/>
-        </w:rPr>
-        <w:t>Sau đó gõ: git revert (paste id của commit đó ) rồi enter</w:t>
-      </w:r>
-    </w:p>
-    <w:p>
-      <w:pPr>
-        <w:numPr>
-          <w:ilvl w:val="0"/>
-          <w:numId w:val="0"/>
-        </w:numPr>
-        <w:ind w:leftChars="0"/>
-        <w:rPr>
-          <w:rFonts w:hint="default"/>
-          <w:lang w:val="en-US"/>
-        </w:rPr>
-      </w:pPr>
-    </w:p>
-    <w:p>
-      <w:pPr>
-        <w:numPr>
-          <w:ilvl w:val="0"/>
-          <w:numId w:val="0"/>
-        </w:numPr>
-        <w:ind w:leftChars="0"/>
-        <w:rPr>
-          <w:rFonts w:hint="default"/>
-          <w:lang w:val="en-US"/>
-        </w:rPr>
-      </w:pPr>
-      <w:r>
-        <w:rPr>
-          <w:rFonts w:hint="default"/>
-          <w:lang w:val="en-US"/>
-        </w:rPr>
-        <w:t xml:space="preserve">Tiếp theo khi đã revert muốn dừng revert thì  gõ : nú shift  +  :  +  q rồi enter </w:t>
-      </w:r>
-    </w:p>
-    <w:p>
-      <w:pPr>
-        <w:numPr>
-          <w:ilvl w:val="0"/>
-          <w:numId w:val="0"/>
-        </w:numPr>
-        <w:ind w:leftChars="0"/>
-        <w:rPr>
-          <w:rFonts w:hint="default"/>
-          <w:lang w:val="en-US"/>
-        </w:rPr>
-      </w:pPr>
-      <w:r>
-        <w:rPr>
-          <w:rFonts w:hint="default"/>
-          <w:lang w:val="en-US"/>
-        </w:rPr>
-        <w:t>Tiếp theo kt</w:t>
+      <w:r>
+        <w:rPr>
+          <w:rFonts w:hint="default"/>
+          <w:lang w:val="en-US"/>
+        </w:rPr>
+        <w:t xml:space="preserve"> </w:t>
       </w:r>
     </w:p>
     <w:sectPr>
@@ -1488,7 +1548,7 @@
     <w:lsdException w:qFormat="1" w:unhideWhenUsed="0" w:uiPriority="0" w:semiHidden="0" w:name="Title"/>
     <w:lsdException w:unhideWhenUsed="0" w:uiPriority="0" w:semiHidden="0" w:name="Closing"/>
     <w:lsdException w:unhideWhenUsed="0" w:uiPriority="0" w:semiHidden="0" w:name="Signature"/>
-    <w:lsdException w:unhideWhenUsed="0" w:uiPriority="0" w:name="Default Paragraph Font"/>
+    <w:lsdException w:qFormat="1" w:unhideWhenUsed="0" w:uiPriority="0" w:name="Default Paragraph Font"/>
     <w:lsdException w:unhideWhenUsed="0" w:uiPriority="0" w:semiHidden="0" w:name="Body Text"/>
     <w:lsdException w:unhideWhenUsed="0" w:uiPriority="0" w:semiHidden="0" w:name="Body Text Indent"/>
     <w:lsdException w:unhideWhenUsed="0" w:uiPriority="0" w:semiHidden="0" w:name="List Continue"/>
@@ -1684,6 +1744,7 @@
   <w:style w:type="character" w:default="1" w:styleId="2">
     <w:name w:val="Default Paragraph Font"/>
     <w:semiHidden/>
+    <w:qFormat/>
     <w:uiPriority w:val="0"/>
   </w:style>
   <w:style w:type="table" w:default="1" w:styleId="3">

</xml_diff>